<commit_message>
doc test after intro
</commit_message>
<xml_diff>
--- a/ReportTemplate.docx
+++ b/ReportTemplate.docx
@@ -25,16 +25,7 @@
           <w:sz w:val="21"/>
           <w:szCs w:val="21"/>
         </w:rPr>
-        <w:t>Clearly define a problem or an idea of your choice, where you would need to leverage the</w:t>
-      </w:r>
-      <w:r>
-        <w:rPr>
-          <w:rFonts w:ascii="Arial" w:hAnsi="Arial" w:cs="Arial"/>
-          <w:color w:val="373A3C"/>
-          <w:sz w:val="21"/>
-          <w:szCs w:val="21"/>
-        </w:rPr>
-        <w:t xml:space="preserve"> </w:t>
+        <w:t xml:space="preserve">Clearly define a problem or an idea of your choice, where you would need to leverage the </w:t>
       </w:r>
       <w:r>
         <w:rPr>
@@ -128,11 +119,45 @@
       </w:r>
     </w:p>
     <w:p>
-      <w:proofErr w:type="spellStart"/>
-      <w:r>
-        <w:t>Xxxxxxx</w:t>
-      </w:r>
-      <w:proofErr w:type="spellEnd"/>
+      <w:r>
+        <w:t xml:space="preserve">General quality of life is a factor in recruiting and keeping talent for innovation operations.  Recently Amazon went through a process to select a location for a secondary headquarters location from </w:t>
+      </w:r>
+      <w:proofErr w:type="gramStart"/>
+      <w:r>
+        <w:t>it’s</w:t>
+      </w:r>
+      <w:proofErr w:type="gramEnd"/>
+      <w:r>
+        <w:t xml:space="preserve"> original headquarters in Seattle. Selection of location on the east coast would have presumably added a diversity to the Amazon geographic base and provided a desired distribution of presence. Intuitively, large cities in the east would provide the most </w:t>
+      </w:r>
+      <w:r>
+        <w:t xml:space="preserve">opportunity for Amazon to recruit a large base of the best and brightest to live and work. Large cities, however, have undeniably higher costs of living.  It would be ideal for companies like Amazon to be able to locate in smaller cities that have adequate stock of University academic talent but may not have the amenities of the larger and more expensive cities.  The question is, </w:t>
+      </w:r>
+      <w:proofErr w:type="gramStart"/>
+      <w:r>
+        <w:t>“ Are</w:t>
+      </w:r>
+      <w:proofErr w:type="gramEnd"/>
+      <w:r>
+        <w:t xml:space="preserve"> there neighborhoods in smaller cities that have the quality of living profile (based on amenities) of the neighborhoods in the larger cities.  For the purposes of assessment, we will compare the amenity profiles of Toronto</w:t>
+      </w:r>
+      <w:r>
+        <w:t xml:space="preserve"> and New York with a smaller city such as Pittsburgh. The working hypothesis is that Toronto and New York have adequate food, drink, entertainment and Recreation to support a quality of life that is attractive.  Do these amenities exist in Pittsburgh so that locating there would provide an attractive life/work location at a lower cost.  We will use Foursquare location data from all three cities to analyze neighborhood data to assess the amenity profiles.</w:t>
+      </w:r>
+    </w:p>
+    <w:p/>
+    <w:p>
+      <w:bookmarkStart w:id="0" w:name="_GoBack"/>
+      <w:bookmarkEnd w:id="0"/>
+      <w:r>
+        <w:t xml:space="preserve">    </w:t>
+      </w:r>
+      <w:r>
+        <w:t xml:space="preserve">   </w:t>
+      </w:r>
+      <w:r>
+        <w:t xml:space="preserve"> </w:t>
+      </w:r>
     </w:p>
     <w:p/>
     <w:p>
@@ -178,16 +203,7 @@
           <w:sz w:val="21"/>
           <w:szCs w:val="21"/>
         </w:rPr>
-        <w:t xml:space="preserve"> make sure that you provide adequate explanation and discussion, with examples, of the data that you will be using, even if it is only Foursquare location data.</w:t>
-      </w:r>
-      <w:r>
-        <w:rPr>
-          <w:rFonts w:ascii="Arial" w:hAnsi="Arial" w:cs="Arial"/>
-          <w:color w:val="373A3C"/>
-          <w:sz w:val="21"/>
-          <w:szCs w:val="21"/>
-        </w:rPr>
-        <w:t xml:space="preserve"> </w:t>
+        <w:t xml:space="preserve"> make sure that you provide adequate explanation and discussion, with examples, of the data that you will be using, even if it is only Foursquare location data. </w:t>
       </w:r>
       <w:r>
         <w:rPr>
@@ -288,6 +304,7 @@
     <w:p/>
     <w:p>
       <w:r>
+        <w:lastRenderedPageBreak/>
         <w:br/>
       </w:r>
       <w:r>
@@ -460,7 +477,6 @@
           <w:sz w:val="21"/>
           <w:szCs w:val="21"/>
         </w:rPr>
-        <w:lastRenderedPageBreak/>
         <w:t>Conclusion section where you conclude the report.</w:t>
       </w:r>
     </w:p>
@@ -469,10 +485,7 @@
         <w:t>Presentation</w:t>
       </w:r>
     </w:p>
-    <w:p>
-      <w:bookmarkStart w:id="0" w:name="_GoBack"/>
-      <w:bookmarkEnd w:id="0"/>
-    </w:p>
+    <w:p/>
     <w:sectPr>
       <w:pgSz w:w="12240" w:h="15840"/>
       <w:pgMar w:top="1440" w:right="1440" w:bottom="1440" w:left="1440" w:header="720" w:footer="720" w:gutter="0"/>

</xml_diff>